<commit_message>
Bỏ qua ISD-20242-10 khỏi Git tracking
</commit_message>
<xml_diff>
--- a/SRS_Group10_Lab03.docx
+++ b/SRS_Group10_Lab03.docx
@@ -22561,10 +22561,10 @@
         </w:rPr>
         <w:lastRenderedPageBreak/>
         <w:drawing>
-          <wp:inline distT="0" distB="0" distL="0" distR="0" wp14:anchorId="4B7FA189" wp14:editId="56E96254">
-            <wp:extent cx="5486400" cy="5144770"/>
+          <wp:inline distT="0" distB="0" distL="0" distR="0" wp14:anchorId="0C1B8F2A" wp14:editId="46AA0A2E">
+            <wp:extent cx="5486400" cy="4638040"/>
             <wp:effectExtent l="0" t="0" r="0" b="0"/>
-            <wp:docPr id="230112190" name="Picture 2" descr="A screenshot of a computer&#10;&#10;AI-generated content may be incorrect."/>
+            <wp:docPr id="965084754" name="Picture 2" descr="A screenshot of a computer&#10;&#10;AI-generated content may be incorrect."/>
             <wp:cNvGraphicFramePr>
               <a:graphicFrameLocks xmlns:a="http://schemas.openxmlformats.org/drawingml/2006/main" noChangeAspect="1"/>
             </wp:cNvGraphicFramePr>
@@ -22572,7 +22572,7 @@
               <a:graphicData uri="http://schemas.openxmlformats.org/drawingml/2006/picture">
                 <pic:pic xmlns:pic="http://schemas.openxmlformats.org/drawingml/2006/picture">
                   <pic:nvPicPr>
-                    <pic:cNvPr id="230112190" name="Picture 2" descr="A screenshot of a computer&#10;&#10;AI-generated content may be incorrect."/>
+                    <pic:cNvPr id="965084754" name="Picture 2" descr="A screenshot of a computer&#10;&#10;AI-generated content may be incorrect."/>
                     <pic:cNvPicPr/>
                   </pic:nvPicPr>
                   <pic:blipFill>
@@ -22584,7 +22584,7 @@
                   <pic:spPr>
                     <a:xfrm>
                       <a:off x="0" y="0"/>
-                      <a:ext cx="5486400" cy="5144770"/>
+                      <a:ext cx="5486400" cy="4638040"/>
                     </a:xfrm>
                     <a:prstGeom prst="rect">
                       <a:avLst/>
@@ -28146,6 +28146,15 @@
 </file>
 
 <file path=customXml/item1.xml><?xml version="1.0" encoding="utf-8"?>
+<?mso-contentType ?>
+<FormTemplates xmlns="http://schemas.microsoft.com/sharepoint/v3/contenttype/forms">
+  <Display>DocumentLibraryForm</Display>
+  <Edit>DocumentLibraryForm</Edit>
+  <New>DocumentLibraryForm</New>
+</FormTemplates>
+</file>
+
+<file path=customXml/item2.xml><?xml version="1.0" encoding="utf-8"?>
 <ct:contentTypeSchema xmlns:ct="http://schemas.microsoft.com/office/2006/metadata/contentType" xmlns:ma="http://schemas.microsoft.com/office/2006/metadata/properties/metaAttributes" ct:_="" ma:_="" ma:contentTypeName="Tài liệu" ma:contentTypeID="0x010100827B7C7DB6A0774884DFBA6C40A21136" ma:contentTypeVersion="4" ma:contentTypeDescription="Tạo tài liệu mới." ma:contentTypeScope="" ma:versionID="9c98b12cc98a846efe061067432c56b6">
   <xsd:schema xmlns:xsd="http://www.w3.org/2001/XMLSchema" xmlns:xs="http://www.w3.org/2001/XMLSchema" xmlns:p="http://schemas.microsoft.com/office/2006/metadata/properties" xmlns:ns2="44e83916-efc3-4607-80fb-223279db88b3" targetNamespace="http://schemas.microsoft.com/office/2006/metadata/properties" ma:root="true" ma:fieldsID="fd29e3494496d7b7fe34c60d4fda4302" ns2:_="">
     <xsd:import namespace="44e83916-efc3-4607-80fb-223279db88b3"/>
@@ -28289,26 +28298,25 @@
 </ct:contentTypeSchema>
 </file>
 
-<file path=customXml/item2.xml><?xml version="1.0" encoding="utf-8"?>
-<?mso-contentType ?>
-<FormTemplates xmlns="http://schemas.microsoft.com/sharepoint/v3/contenttype/forms">
-  <Display>DocumentLibraryForm</Display>
-  <Edit>DocumentLibraryForm</Edit>
-  <New>DocumentLibraryForm</New>
-</FormTemplates>
-</file>
-
 <file path=customXml/item3.xml><?xml version="1.0" encoding="utf-8"?>
-<b:Sources xmlns:b="http://schemas.openxmlformats.org/officeDocument/2006/bibliography" xmlns="http://schemas.openxmlformats.org/officeDocument/2006/bibliography" SelectedStyle="\APASixthEditionOfficeOnline.xsl" StyleName="APA" Version="6"/>
-</file>
-
-<file path=customXml/item4.xml><?xml version="1.0" encoding="utf-8"?>
 <p:properties xmlns:p="http://schemas.microsoft.com/office/2006/metadata/properties" xmlns:xsi="http://www.w3.org/2001/XMLSchema-instance" xmlns:pc="http://schemas.microsoft.com/office/infopath/2007/PartnerControls">
   <documentManagement/>
 </p:properties>
 </file>
 
+<file path=customXml/item4.xml><?xml version="1.0" encoding="utf-8"?>
+<b:Sources xmlns:b="http://schemas.openxmlformats.org/officeDocument/2006/bibliography" xmlns="http://schemas.openxmlformats.org/officeDocument/2006/bibliography" SelectedStyle="\APASixthEditionOfficeOnline.xsl" StyleName="APA" Version="6"/>
+</file>
+
 <file path=customXml/itemProps1.xml><?xml version="1.0" encoding="utf-8"?>
+<ds:datastoreItem xmlns:ds="http://schemas.openxmlformats.org/officeDocument/2006/customXml" ds:itemID="{74019B80-4CD9-4D34-8F63-D4F6753778C2}">
+  <ds:schemaRefs>
+    <ds:schemaRef ds:uri="http://schemas.microsoft.com/sharepoint/v3/contenttype/forms"/>
+  </ds:schemaRefs>
+</ds:datastoreItem>
+</file>
+
+<file path=customXml/itemProps2.xml><?xml version="1.0" encoding="utf-8"?>
 <ds:datastoreItem xmlns:ds="http://schemas.openxmlformats.org/officeDocument/2006/customXml" ds:itemID="{148BAE50-AA36-4AEE-A746-2E3424B41941}">
   <ds:schemaRefs>
     <ds:schemaRef ds:uri="http://schemas.microsoft.com/office/2006/metadata/contentType"/>
@@ -28326,27 +28334,19 @@
 </ds:datastoreItem>
 </file>
 
-<file path=customXml/itemProps2.xml><?xml version="1.0" encoding="utf-8"?>
-<ds:datastoreItem xmlns:ds="http://schemas.openxmlformats.org/officeDocument/2006/customXml" ds:itemID="{74019B80-4CD9-4D34-8F63-D4F6753778C2}">
-  <ds:schemaRefs>
-    <ds:schemaRef ds:uri="http://schemas.microsoft.com/sharepoint/v3/contenttype/forms"/>
-  </ds:schemaRefs>
-</ds:datastoreItem>
-</file>
-
 <file path=customXml/itemProps3.xml><?xml version="1.0" encoding="utf-8"?>
-<ds:datastoreItem xmlns:ds="http://schemas.openxmlformats.org/officeDocument/2006/customXml" ds:itemID="{5DB5C844-AB45-40BF-AD3F-73060462533C}">
-  <ds:schemaRefs>
-    <ds:schemaRef ds:uri="http://schemas.openxmlformats.org/officeDocument/2006/bibliography"/>
-  </ds:schemaRefs>
-</ds:datastoreItem>
-</file>
-
-<file path=customXml/itemProps4.xml><?xml version="1.0" encoding="utf-8"?>
 <ds:datastoreItem xmlns:ds="http://schemas.openxmlformats.org/officeDocument/2006/customXml" ds:itemID="{C82B0CC2-103D-4C11-AEB7-CBBBDBE919DC}">
   <ds:schemaRefs>
     <ds:schemaRef ds:uri="http://schemas.microsoft.com/office/2006/metadata/properties"/>
     <ds:schemaRef ds:uri="http://schemas.microsoft.com/office/infopath/2007/PartnerControls"/>
   </ds:schemaRefs>
 </ds:datastoreItem>
+</file>
+
+<file path=customXml/itemProps4.xml><?xml version="1.0" encoding="utf-8"?>
+<ds:datastoreItem xmlns:ds="http://schemas.openxmlformats.org/officeDocument/2006/customXml" ds:itemID="{5DB5C844-AB45-40BF-AD3F-73060462533C}">
+  <ds:schemaRefs>
+    <ds:schemaRef ds:uri="http://schemas.openxmlformats.org/officeDocument/2006/bibliography"/>
+  </ds:schemaRefs>
+</ds:datastoreItem>
 </file>
</xml_diff>

<commit_message>
merge AIMS UML SRS
</commit_message>
<xml_diff>
--- a/SRS_Group10_Lab03.docx
+++ b/SRS_Group10_Lab03.docx
@@ -26525,6 +26525,47 @@
           <w:lang w:val="vi-VN"/>
         </w:rPr>
       </w:pPr>
+      <w:r>
+        <w:rPr>
+          <w:noProof/>
+          <w:lang w:val="vi-VN"/>
+        </w:rPr>
+        <w:drawing>
+          <wp:inline distT="0" distB="0" distL="0" distR="0" wp14:anchorId="283299E5" wp14:editId="30473D80">
+            <wp:extent cx="5486400" cy="2533015"/>
+            <wp:effectExtent l="0" t="0" r="0" b="635"/>
+            <wp:docPr id="1612568745" name="Picture 1" descr="A screenshot of a computer&#10;&#10;AI-generated content may be incorrect."/>
+            <wp:cNvGraphicFramePr>
+              <a:graphicFrameLocks xmlns:a="http://schemas.openxmlformats.org/drawingml/2006/main" noChangeAspect="1"/>
+            </wp:cNvGraphicFramePr>
+            <a:graphic xmlns:a="http://schemas.openxmlformats.org/drawingml/2006/main">
+              <a:graphicData uri="http://schemas.openxmlformats.org/drawingml/2006/picture">
+                <pic:pic xmlns:pic="http://schemas.openxmlformats.org/drawingml/2006/picture">
+                  <pic:nvPicPr>
+                    <pic:cNvPr id="1612568745" name="Picture 1" descr="A screenshot of a computer&#10;&#10;AI-generated content may be incorrect."/>
+                    <pic:cNvPicPr/>
+                  </pic:nvPicPr>
+                  <pic:blipFill>
+                    <a:blip r:embed="rId20"/>
+                    <a:stretch>
+                      <a:fillRect/>
+                    </a:stretch>
+                  </pic:blipFill>
+                  <pic:spPr>
+                    <a:xfrm>
+                      <a:off x="0" y="0"/>
+                      <a:ext cx="5486400" cy="2533015"/>
+                    </a:xfrm>
+                    <a:prstGeom prst="rect">
+                      <a:avLst/>
+                    </a:prstGeom>
+                  </pic:spPr>
+                </pic:pic>
+              </a:graphicData>
+            </a:graphic>
+          </wp:inline>
+        </w:drawing>
+      </w:r>
     </w:p>
     <w:p>
       <w:pPr>
@@ -26700,6 +26741,7 @@
         <w:jc w:val="left"/>
       </w:pPr>
       <w:r>
+        <w:lastRenderedPageBreak/>
         <w:t>Người quản lý sản phẩm có thể cập nhật giá của sản phẩm tối đa hai lần một ngày.</w:t>
       </w:r>
     </w:p>
@@ -26773,7 +26815,6 @@
         <w:jc w:val="left"/>
       </w:pPr>
       <w:r>
-        <w:lastRenderedPageBreak/>
         <w:t>Khách hàng sử dụng các thuộc tính sản phẩm để tìm kiếm.</w:t>
       </w:r>
     </w:p>
@@ -26980,6 +27021,7 @@
         <w:jc w:val="left"/>
       </w:pPr>
       <w:r>
+        <w:lastRenderedPageBreak/>
         <w:t>Phần mềm AIMS kết nối với VNPay để tiếp tục quá trình thanh toán bằng thẻ tín dụng.</w:t>
       </w:r>
     </w:p>
@@ -27053,7 +27095,6 @@
         <w:jc w:val="left"/>
       </w:pPr>
       <w:r>
-        <w:lastRenderedPageBreak/>
         <w:t>Có thể hoạt động liên tục trong 300 giờ mà không gặp sự cố.</w:t>
       </w:r>
     </w:p>
@@ -27260,6 +27301,7 @@
         <w:jc w:val="left"/>
       </w:pPr>
       <w:r>
+        <w:lastRenderedPageBreak/>
         <w:t>Đơn hàng có tổng giá trị sản phẩm vượt quá 100.000 VND sẽ được miễn phí vận chuyển, tối đa 25.000 VND mỗi đơn hàng.</w:t>
       </w:r>
     </w:p>
@@ -27377,7 +27419,6 @@
           <w:b/>
           <w:bCs/>
         </w:rPr>
-        <w:lastRenderedPageBreak/>
         <w:t>Cart Management</w:t>
       </w:r>
     </w:p>
@@ -27616,6 +27657,7 @@
           <w:b/>
           <w:bCs/>
         </w:rPr>
+        <w:lastRenderedPageBreak/>
         <w:t>Product Information Display</w:t>
       </w:r>
     </w:p>
@@ -27711,7 +27753,6 @@
           <w:b/>
           <w:bCs/>
         </w:rPr>
-        <w:lastRenderedPageBreak/>
         <w:t>4.4 Performance</w:t>
       </w:r>
     </w:p>
@@ -27842,8 +27883,8 @@
       </w:pPr>
     </w:p>
     <w:sectPr>
-      <w:headerReference w:type="default" r:id="rId20"/>
-      <w:footerReference w:type="default" r:id="rId21"/>
+      <w:headerReference w:type="default" r:id="rId21"/>
+      <w:footerReference w:type="default" r:id="rId22"/>
       <w:pgSz w:w="12240" w:h="15840" w:code="1"/>
       <w:pgMar w:top="1440" w:right="1800" w:bottom="1440" w:left="1800" w:header="720" w:footer="720" w:gutter="0"/>
       <w:pgNumType w:start="1"/>
@@ -37987,15 +38028,6 @@
   </w:num>
   <w:num w:numId="40" w16cid:durableId="658264791">
     <w:abstractNumId w:val="15"/>
-    <w:lvlOverride w:ilvl="0"/>
-    <w:lvlOverride w:ilvl="1"/>
-    <w:lvlOverride w:ilvl="2"/>
-    <w:lvlOverride w:ilvl="3"/>
-    <w:lvlOverride w:ilvl="4"/>
-    <w:lvlOverride w:ilvl="5"/>
-    <w:lvlOverride w:ilvl="6"/>
-    <w:lvlOverride w:ilvl="7"/>
-    <w:lvlOverride w:ilvl="8"/>
   </w:num>
   <w:num w:numId="41" w16cid:durableId="517161254">
     <w:abstractNumId w:val="41"/>
@@ -39635,6 +39667,15 @@
 </file>
 
 <file path=customXml/item1.xml><?xml version="1.0" encoding="utf-8"?>
+<?mso-contentType ?>
+<FormTemplates xmlns="http://schemas.microsoft.com/sharepoint/v3/contenttype/forms">
+  <Display>DocumentLibraryForm</Display>
+  <Edit>DocumentLibraryForm</Edit>
+  <New>DocumentLibraryForm</New>
+</FormTemplates>
+</file>
+
+<file path=customXml/item2.xml><?xml version="1.0" encoding="utf-8"?>
 <ct:contentTypeSchema xmlns:ct="http://schemas.microsoft.com/office/2006/metadata/contentType" xmlns:ma="http://schemas.microsoft.com/office/2006/metadata/properties/metaAttributes" ct:_="" ma:_="" ma:contentTypeName="Tài liệu" ma:contentTypeID="0x010100827B7C7DB6A0774884DFBA6C40A21136" ma:contentTypeVersion="4" ma:contentTypeDescription="Tạo tài liệu mới." ma:contentTypeScope="" ma:versionID="9c98b12cc98a846efe061067432c56b6">
   <xsd:schema xmlns:xsd="http://www.w3.org/2001/XMLSchema" xmlns:xs="http://www.w3.org/2001/XMLSchema" xmlns:p="http://schemas.microsoft.com/office/2006/metadata/properties" xmlns:ns2="44e83916-efc3-4607-80fb-223279db88b3" targetNamespace="http://schemas.microsoft.com/office/2006/metadata/properties" ma:root="true" ma:fieldsID="fd29e3494496d7b7fe34c60d4fda4302" ns2:_="">
     <xsd:import namespace="44e83916-efc3-4607-80fb-223279db88b3"/>
@@ -39778,26 +39819,25 @@
 </ct:contentTypeSchema>
 </file>
 
-<file path=customXml/item2.xml><?xml version="1.0" encoding="utf-8"?>
-<?mso-contentType ?>
-<FormTemplates xmlns="http://schemas.microsoft.com/sharepoint/v3/contenttype/forms">
-  <Display>DocumentLibraryForm</Display>
-  <Edit>DocumentLibraryForm</Edit>
-  <New>DocumentLibraryForm</New>
-</FormTemplates>
-</file>
-
 <file path=customXml/item3.xml><?xml version="1.0" encoding="utf-8"?>
-<b:Sources xmlns:b="http://schemas.openxmlformats.org/officeDocument/2006/bibliography" xmlns="http://schemas.openxmlformats.org/officeDocument/2006/bibliography" SelectedStyle="\APASixthEditionOfficeOnline.xsl" StyleName="APA" Version="6"/>
-</file>
-
-<file path=customXml/item4.xml><?xml version="1.0" encoding="utf-8"?>
 <p:properties xmlns:p="http://schemas.microsoft.com/office/2006/metadata/properties" xmlns:xsi="http://www.w3.org/2001/XMLSchema-instance" xmlns:pc="http://schemas.microsoft.com/office/infopath/2007/PartnerControls">
   <documentManagement/>
 </p:properties>
 </file>
 
+<file path=customXml/item4.xml><?xml version="1.0" encoding="utf-8"?>
+<b:Sources xmlns:b="http://schemas.openxmlformats.org/officeDocument/2006/bibliography" xmlns="http://schemas.openxmlformats.org/officeDocument/2006/bibliography" SelectedStyle="\APASixthEditionOfficeOnline.xsl" StyleName="APA" Version="6"/>
+</file>
+
 <file path=customXml/itemProps1.xml><?xml version="1.0" encoding="utf-8"?>
+<ds:datastoreItem xmlns:ds="http://schemas.openxmlformats.org/officeDocument/2006/customXml" ds:itemID="{74019B80-4CD9-4D34-8F63-D4F6753778C2}">
+  <ds:schemaRefs>
+    <ds:schemaRef ds:uri="http://schemas.microsoft.com/sharepoint/v3/contenttype/forms"/>
+  </ds:schemaRefs>
+</ds:datastoreItem>
+</file>
+
+<file path=customXml/itemProps2.xml><?xml version="1.0" encoding="utf-8"?>
 <ds:datastoreItem xmlns:ds="http://schemas.openxmlformats.org/officeDocument/2006/customXml" ds:itemID="{148BAE50-AA36-4AEE-A746-2E3424B41941}">
   <ds:schemaRefs>
     <ds:schemaRef ds:uri="http://schemas.microsoft.com/office/2006/metadata/contentType"/>
@@ -39815,27 +39855,19 @@
 </ds:datastoreItem>
 </file>
 
-<file path=customXml/itemProps2.xml><?xml version="1.0" encoding="utf-8"?>
-<ds:datastoreItem xmlns:ds="http://schemas.openxmlformats.org/officeDocument/2006/customXml" ds:itemID="{74019B80-4CD9-4D34-8F63-D4F6753778C2}">
-  <ds:schemaRefs>
-    <ds:schemaRef ds:uri="http://schemas.microsoft.com/sharepoint/v3/contenttype/forms"/>
-  </ds:schemaRefs>
-</ds:datastoreItem>
-</file>
-
 <file path=customXml/itemProps3.xml><?xml version="1.0" encoding="utf-8"?>
-<ds:datastoreItem xmlns:ds="http://schemas.openxmlformats.org/officeDocument/2006/customXml" ds:itemID="{5DB5C844-AB45-40BF-AD3F-73060462533C}">
-  <ds:schemaRefs>
-    <ds:schemaRef ds:uri="http://schemas.openxmlformats.org/officeDocument/2006/bibliography"/>
-  </ds:schemaRefs>
-</ds:datastoreItem>
-</file>
-
-<file path=customXml/itemProps4.xml><?xml version="1.0" encoding="utf-8"?>
 <ds:datastoreItem xmlns:ds="http://schemas.openxmlformats.org/officeDocument/2006/customXml" ds:itemID="{C82B0CC2-103D-4C11-AEB7-CBBBDBE919DC}">
   <ds:schemaRefs>
     <ds:schemaRef ds:uri="http://schemas.microsoft.com/office/2006/metadata/properties"/>
     <ds:schemaRef ds:uri="http://schemas.microsoft.com/office/infopath/2007/PartnerControls"/>
   </ds:schemaRefs>
 </ds:datastoreItem>
+</file>
+
+<file path=customXml/itemProps4.xml><?xml version="1.0" encoding="utf-8"?>
+<ds:datastoreItem xmlns:ds="http://schemas.openxmlformats.org/officeDocument/2006/customXml" ds:itemID="{5DB5C844-AB45-40BF-AD3F-73060462533C}">
+  <ds:schemaRefs>
+    <ds:schemaRef ds:uri="http://schemas.openxmlformats.org/officeDocument/2006/bibliography"/>
+  </ds:schemaRefs>
+</ds:datastoreItem>
 </file>
</xml_diff>